<commit_message>
Addressed some comments from Jose.
</commit_message>
<xml_diff>
--- a/Project Proposal.docx
+++ b/Project Proposal.docx
@@ -1,6 +1,6 @@
 
 <file path=word/document.xml><?xml version="1.0" encoding="utf-8"?>
-<w:document xmlns:ve="http://schemas.openxmlformats.org/markup-compatibility/2006" xmlns:o="urn:schemas-microsoft-com:office:office" xmlns:r="http://schemas.openxmlformats.org/officeDocument/2006/relationships" xmlns:m="http://schemas.openxmlformats.org/officeDocument/2006/math" xmlns:v="urn:schemas-microsoft-com:vml" xmlns:wp="http://schemas.openxmlformats.org/drawingml/2006/wordprocessingDrawing" xmlns:w10="urn:schemas-microsoft-com:office:word" xmlns:w="http://schemas.openxmlformats.org/wordprocessingml/2006/main" xmlns:wne="http://schemas.microsoft.com/office/word/2006/wordml">
+<w:document xmlns:wpc="http://schemas.microsoft.com/office/word/2010/wordprocessingCanvas" xmlns:mo="http://schemas.microsoft.com/office/mac/office/2008/main" xmlns:mc="http://schemas.openxmlformats.org/markup-compatibility/2006" xmlns:mv="urn:schemas-microsoft-com:mac:vml" xmlns:o="urn:schemas-microsoft-com:office:office" xmlns:r="http://schemas.openxmlformats.org/officeDocument/2006/relationships" xmlns:m="http://schemas.openxmlformats.org/officeDocument/2006/math" xmlns:v="urn:schemas-microsoft-com:vml" xmlns:wp14="http://schemas.microsoft.com/office/word/2010/wordprocessingDrawing" xmlns:wp="http://schemas.openxmlformats.org/drawingml/2006/wordprocessingDrawing" xmlns:w10="urn:schemas-microsoft-com:office:word" xmlns:w="http://schemas.openxmlformats.org/wordprocessingml/2006/main" xmlns:w14="http://schemas.microsoft.com/office/word/2010/wordml" xmlns:wpg="http://schemas.microsoft.com/office/word/2010/wordprocessingGroup" xmlns:wpi="http://schemas.microsoft.com/office/word/2010/wordprocessingInk" xmlns:wne="http://schemas.microsoft.com/office/word/2006/wordml" xmlns:wps="http://schemas.microsoft.com/office/word/2010/wordprocessingShape" mc:Ignorable="w14 wp14">
   <w:body>
     <w:p>
       <w:pPr>
@@ -23,52 +23,18 @@
       </w:r>
     </w:p>
     <w:p>
-      <w:proofErr w:type="spellStart"/>
-      <w:r>
-        <w:t>Caio</w:t>
-      </w:r>
-      <w:proofErr w:type="spellEnd"/>
-      <w:r>
-        <w:t xml:space="preserve"> </w:t>
-      </w:r>
-      <w:proofErr w:type="spellStart"/>
-      <w:r>
-        <w:t>Farias</w:t>
-      </w:r>
-      <w:proofErr w:type="spellEnd"/>
-      <w:r>
-        <w:t>: scrum master</w:t>
-      </w:r>
-    </w:p>
-    <w:p>
-      <w:proofErr w:type="spellStart"/>
-      <w:r>
-        <w:t>Avinash</w:t>
-      </w:r>
-      <w:proofErr w:type="spellEnd"/>
-      <w:r>
-        <w:t xml:space="preserve"> </w:t>
-      </w:r>
-      <w:proofErr w:type="spellStart"/>
-      <w:r>
-        <w:t>Rao</w:t>
-      </w:r>
-      <w:proofErr w:type="spellEnd"/>
-      <w:r>
-        <w:t>: back-end web developer</w:t>
-      </w:r>
-    </w:p>
-    <w:p>
-      <w:r>
-        <w:t xml:space="preserve">Scott </w:t>
-      </w:r>
-      <w:proofErr w:type="spellStart"/>
-      <w:r>
-        <w:t>Hinden</w:t>
-      </w:r>
-      <w:proofErr w:type="spellEnd"/>
-      <w:r>
-        <w:t>: front-end web developer</w:t>
+      <w:r>
+        <w:t>Caio Farias: scrum master</w:t>
+      </w:r>
+    </w:p>
+    <w:p>
+      <w:r>
+        <w:t>Avinash Rao: back-end web developer</w:t>
+      </w:r>
+    </w:p>
+    <w:p>
+      <w:r>
+        <w:t>Scott Hinden: front-end web developer</w:t>
       </w:r>
     </w:p>
     <w:p/>
@@ -88,11 +54,9 @@
       </w:r>
     </w:p>
     <w:p>
-      <w:proofErr w:type="spellStart"/>
-      <w:r>
-        <w:t>Outsidr</w:t>
-      </w:r>
-      <w:proofErr w:type="spellEnd"/>
+      <w:r>
+        <w:t>Rendezvous</w:t>
+      </w:r>
     </w:p>
     <w:p/>
     <w:p>
@@ -117,19 +81,15 @@
       <w:r>
         <w:t xml:space="preserve">organize and take part in.  This is what </w:t>
       </w:r>
-      <w:proofErr w:type="spellStart"/>
-      <w:r>
-        <w:t>Outisdr</w:t>
-      </w:r>
-      <w:proofErr w:type="spellEnd"/>
-      <w:r>
-        <w:t xml:space="preserve"> seeks to address, we want to give people a simple tool for creating and joining events based around outdoor activities.  Through the </w:t>
-      </w:r>
-      <w:proofErr w:type="spellStart"/>
-      <w:r>
-        <w:t>Outsidr</w:t>
-      </w:r>
-      <w:proofErr w:type="spellEnd"/>
+      <w:r>
+        <w:t xml:space="preserve">Rendezvous </w:t>
+      </w:r>
+      <w:r>
+        <w:t xml:space="preserve">seeks to address, we want to give people a simple tool for creating and joining events based around outdoor activities.  Through the </w:t>
+      </w:r>
+      <w:r>
+        <w:t>Rendezvous</w:t>
+      </w:r>
       <w:r>
         <w:t xml:space="preserve"> system, our customers will connect with each other and engage in genuine face-to-face interaction, be it </w:t>
       </w:r>
@@ -160,11 +120,9 @@
       <w:r>
         <w:t xml:space="preserve">In this document, certain terms may have a specific meaning in relation to the </w:t>
       </w:r>
-      <w:proofErr w:type="spellStart"/>
-      <w:r>
-        <w:t>Outsidr</w:t>
-      </w:r>
-      <w:proofErr w:type="spellEnd"/>
+      <w:r>
+        <w:t>Rendezvous</w:t>
+      </w:r>
       <w:r>
         <w:t xml:space="preserve"> platform:</w:t>
       </w:r>
@@ -233,21 +191,8 @@
       <w:r>
         <w:t xml:space="preserve">like </w:t>
       </w:r>
-      <w:proofErr w:type="spellStart"/>
-      <w:r>
-        <w:t>Facebook</w:t>
-      </w:r>
-      <w:proofErr w:type="spellEnd"/>
-      <w:r>
-        <w:t xml:space="preserve">, Twitter, </w:t>
-      </w:r>
-      <w:proofErr w:type="spellStart"/>
-      <w:r>
-        <w:t>Instagram</w:t>
-      </w:r>
-      <w:proofErr w:type="spellEnd"/>
-      <w:r>
-        <w:t>)</w:t>
+      <w:r>
+        <w:t>Facebook, Twitter, Instagram)</w:t>
       </w:r>
     </w:p>
     <w:p>
@@ -259,15 +204,7 @@
         </w:numPr>
       </w:pPr>
       <w:r>
-        <w:t xml:space="preserve">Limited/excessive visibility: events may only be seen by a user’s </w:t>
-      </w:r>
-      <w:proofErr w:type="gramStart"/>
-      <w:r>
-        <w:t>network,</w:t>
-      </w:r>
-      <w:proofErr w:type="gramEnd"/>
-      <w:r>
-        <w:t xml:space="preserve"> or by everyone</w:t>
+        <w:t>Limited/excessive visibility: events may only be seen by a user’s network, or by everyone</w:t>
       </w:r>
       <w:r>
         <w:t xml:space="preserve"> globally</w:t>
@@ -314,11 +251,9 @@
       <w:r>
         <w:t xml:space="preserve">like </w:t>
       </w:r>
-      <w:proofErr w:type="spellStart"/>
       <w:r>
         <w:t>Reddit</w:t>
       </w:r>
-      <w:proofErr w:type="spellEnd"/>
       <w:r>
         <w:t xml:space="preserve"> and Craigslist)</w:t>
       </w:r>
@@ -386,11 +321,9 @@
     </w:p>
     <w:p/>
     <w:p>
-      <w:proofErr w:type="spellStart"/>
-      <w:r>
-        <w:t>Outsidr</w:t>
-      </w:r>
-      <w:proofErr w:type="spellEnd"/>
+      <w:r>
+        <w:t>Rendezvous</w:t>
+      </w:r>
       <w:r>
         <w:t xml:space="preserve"> will </w:t>
       </w:r>
@@ -474,21 +407,11 @@
         <w:t xml:space="preserve">The </w:t>
       </w:r>
       <w:r>
-        <w:t xml:space="preserve">website will give a brief, </w:t>
-      </w:r>
-      <w:proofErr w:type="spellStart"/>
-      <w:r>
-        <w:t>skippable</w:t>
-      </w:r>
-      <w:proofErr w:type="spellEnd"/>
-      <w:r>
-        <w:t xml:space="preserve"> introduction to the </w:t>
-      </w:r>
-      <w:proofErr w:type="spellStart"/>
-      <w:r>
-        <w:t>Outsidr</w:t>
-      </w:r>
-      <w:proofErr w:type="spellEnd"/>
+        <w:t xml:space="preserve">website will give a brief, skippable introduction to the </w:t>
+      </w:r>
+      <w:r>
+        <w:t>Rendezvous</w:t>
+      </w:r>
       <w:r>
         <w:t xml:space="preserve"> service.</w:t>
       </w:r>
@@ -582,15 +505,7 @@
         <w:ind w:left="1080"/>
       </w:pPr>
       <w:r>
-        <w:t>-</w:t>
-      </w:r>
-      <w:proofErr w:type="gramStart"/>
-      <w:r>
-        <w:t>or</w:t>
-      </w:r>
-      <w:proofErr w:type="gramEnd"/>
-      <w:r>
-        <w:t>-</w:t>
+        <w:t>-or-</w:t>
       </w:r>
     </w:p>
     <w:p>
@@ -608,22 +523,16 @@
     <w:p/>
     <w:p>
       <w:r>
-        <w:t>Further management of events is done through the navigation bar</w:t>
+        <w:t xml:space="preserve">Further management of events </w:t>
+      </w:r>
+      <w:r>
+        <w:t xml:space="preserve">and notifications </w:t>
+      </w:r>
+      <w:r>
+        <w:t>is done through the navigation bar</w:t>
       </w:r>
       <w:r>
         <w:t>.</w:t>
-      </w:r>
-      <w:r>
-        <w:t xml:space="preserve"> </w:t>
-      </w:r>
-      <w:r>
-        <w:t xml:space="preserve"> A</w:t>
-      </w:r>
-      <w:r>
-        <w:t xml:space="preserve"> newsfeed is </w:t>
-      </w:r>
-      <w:r>
-        <w:t>provided in a bar at the bottom, which allows users to track their events.</w:t>
       </w:r>
     </w:p>
     <w:p>
@@ -649,7 +558,6 @@
     </w:p>
     <w:p>
       <w:r>
-        <w:lastRenderedPageBreak/>
         <w:t>Functional requirements:</w:t>
       </w:r>
     </w:p>
@@ -662,10 +570,14 @@
         </w:numPr>
       </w:pPr>
       <w:r>
-        <w:t>Website – must have top and bottom bars, 1/3 left navigation pane, 2/3 right data pane, dialogues, information pages.</w:t>
-      </w:r>
-      <w:r>
-        <w:t xml:space="preserve">  No action should require more than 5 steps.</w:t>
+        <w:lastRenderedPageBreak/>
+        <w:t>Website –</w:t>
+      </w:r>
+      <w:r>
+        <w:t xml:space="preserve"> easy to use, no</w:t>
+      </w:r>
+      <w:r>
+        <w:t xml:space="preserve"> action should require more than 5 steps.</w:t>
       </w:r>
     </w:p>
     <w:p>
@@ -677,15 +589,10 @@
         </w:numPr>
       </w:pPr>
       <w:r>
-        <w:t xml:space="preserve">User database – holds personal information and </w:t>
-      </w:r>
-      <w:proofErr w:type="gramStart"/>
-      <w:r>
-        <w:t>passwords,</w:t>
-      </w:r>
-      <w:proofErr w:type="gramEnd"/>
-      <w:r>
-        <w:t xml:space="preserve"> must be secure.</w:t>
+        <w:t>User database – holds personal informati</w:t>
+      </w:r>
+      <w:r>
+        <w:t>on and passwords, data must be encrypted and must not be accessible to non-administrators.</w:t>
       </w:r>
     </w:p>
     <w:p>
@@ -697,7 +604,19 @@
         </w:numPr>
       </w:pPr>
       <w:r>
-        <w:t>Event database – holds information about events, must be fast.</w:t>
+        <w:t xml:space="preserve">Event database – holds information about events, </w:t>
+      </w:r>
+      <w:r>
+        <w:t>d</w:t>
+      </w:r>
+      <w:r>
+        <w:t xml:space="preserve">ata must be quickly accessible so </w:t>
+      </w:r>
+      <w:r>
+        <w:t>no encryption is necessary</w:t>
+      </w:r>
+      <w:r>
+        <w:t>.</w:t>
       </w:r>
     </w:p>
     <w:p/>
@@ -790,40 +709,11 @@
         </w:numPr>
       </w:pPr>
       <w:r>
-        <w:t xml:space="preserve">Development tools: Notepad++, </w:t>
-      </w:r>
-      <w:proofErr w:type="spellStart"/>
-      <w:r>
-        <w:t>WinSCP</w:t>
-      </w:r>
-      <w:proofErr w:type="spellEnd"/>
-      <w:r>
-        <w:t xml:space="preserve">, </w:t>
-      </w:r>
-      <w:proofErr w:type="spellStart"/>
-      <w:r>
-        <w:t>PuTTY</w:t>
-      </w:r>
-      <w:proofErr w:type="spellEnd"/>
-      <w:r>
-        <w:t xml:space="preserve">, </w:t>
-      </w:r>
-      <w:proofErr w:type="spellStart"/>
-      <w:r>
-        <w:t>GitHub</w:t>
-      </w:r>
-      <w:proofErr w:type="spellEnd"/>
-      <w:r>
-        <w:t>, Someone</w:t>
-      </w:r>
-      <w:r>
-        <w:t xml:space="preserve">, </w:t>
-      </w:r>
-      <w:proofErr w:type="spellStart"/>
-      <w:r>
-        <w:t>Balsamiq</w:t>
-      </w:r>
-      <w:proofErr w:type="spellEnd"/>
+        <w:t>Development tools: Notepad++, WinSCP, PuTTY, GitHub, Someone</w:t>
+      </w:r>
+      <w:r>
+        <w:t>, Balsamiq</w:t>
+      </w:r>
       <w:r>
         <w:t>.</w:t>
       </w:r>
@@ -840,7 +730,13 @@
         <w:t>Frameworks: Bootstrap</w:t>
       </w:r>
       <w:r>
-        <w:t xml:space="preserve"> for HTML, CSS, JS.</w:t>
+        <w:t xml:space="preserve"> </w:t>
+      </w:r>
+      <w:r>
+        <w:t xml:space="preserve">layout tools </w:t>
+      </w:r>
+      <w:r>
+        <w:t>for HTML, CSS, JS.</w:t>
       </w:r>
     </w:p>
     <w:p>
@@ -852,15 +748,22 @@
         </w:numPr>
       </w:pPr>
       <w:r>
-        <w:t xml:space="preserve">Database: </w:t>
-      </w:r>
-      <w:proofErr w:type="spellStart"/>
-      <w:r>
-        <w:t>MySQL</w:t>
-      </w:r>
-      <w:proofErr w:type="spellEnd"/>
-      <w:r>
-        <w:t xml:space="preserve"> and PHP.</w:t>
+        <w:t>Database: MySQL</w:t>
+      </w:r>
+      <w:r>
+        <w:t xml:space="preserve"> </w:t>
+      </w:r>
+      <w:r>
+        <w:t xml:space="preserve">for management </w:t>
+      </w:r>
+      <w:r>
+        <w:t>and PHP</w:t>
+      </w:r>
+      <w:r>
+        <w:t xml:space="preserve"> for connecting website to databases</w:t>
+      </w:r>
+      <w:r>
+        <w:t>.</w:t>
       </w:r>
     </w:p>
     <w:p>
@@ -874,6 +777,11 @@
       <w:r>
         <w:t>Access methods: desktop and mobile versions of Chrome, Firefox, Safari, Internet Explorer.  Desktop and mobile app.</w:t>
       </w:r>
+      <w:r>
+        <w:t xml:space="preserve">  All versions will be in English initially.</w:t>
+      </w:r>
+      <w:bookmarkStart w:id="0" w:name="_GoBack"/>
+      <w:bookmarkEnd w:id="0"/>
     </w:p>
     <w:p/>
     <w:p>
@@ -899,8 +807,6 @@
         </w:placeholder>
       </w:sdtPr>
       <w:sdtContent>
-        <w:bookmarkStart w:id="0" w:name="_GoBack" w:displacedByCustomXml="prev"/>
-        <w:bookmarkEnd w:id="0" w:displacedByCustomXml="prev"/>
         <w:p>
           <w:r>
             <w:t>Sprint 1: repositories created, website front-end deployed.</w:t>
@@ -920,7 +826,7 @@
     </w:sdt>
     <w:p/>
     <w:sectPr>
-      <w:headerReference w:type="default" r:id="rId7"/>
+      <w:headerReference w:type="default" r:id="rId8"/>
       <w:pgSz w:w="12240" w:h="15840"/>
       <w:pgMar w:top="1440" w:right="1800" w:bottom="1440" w:left="1800" w:header="720" w:footer="720" w:gutter="0"/>
       <w:cols w:space="720"/>
@@ -931,7 +837,7 @@
 </file>
 
 <file path=word/endnotes.xml><?xml version="1.0" encoding="utf-8"?>
-<w:endnotes xmlns:ve="http://schemas.openxmlformats.org/markup-compatibility/2006" xmlns:o="urn:schemas-microsoft-com:office:office" xmlns:r="http://schemas.openxmlformats.org/officeDocument/2006/relationships" xmlns:m="http://schemas.openxmlformats.org/officeDocument/2006/math" xmlns:v="urn:schemas-microsoft-com:vml" xmlns:wp="http://schemas.openxmlformats.org/drawingml/2006/wordprocessingDrawing" xmlns:w10="urn:schemas-microsoft-com:office:word" xmlns:w="http://schemas.openxmlformats.org/wordprocessingml/2006/main" xmlns:wne="http://schemas.microsoft.com/office/word/2006/wordml">
+<w:endnotes xmlns:wpc="http://schemas.microsoft.com/office/word/2010/wordprocessingCanvas" xmlns:mo="http://schemas.microsoft.com/office/mac/office/2008/main" xmlns:mc="http://schemas.openxmlformats.org/markup-compatibility/2006" xmlns:mv="urn:schemas-microsoft-com:mac:vml" xmlns:o="urn:schemas-microsoft-com:office:office" xmlns:r="http://schemas.openxmlformats.org/officeDocument/2006/relationships" xmlns:m="http://schemas.openxmlformats.org/officeDocument/2006/math" xmlns:v="urn:schemas-microsoft-com:vml" xmlns:wp14="http://schemas.microsoft.com/office/word/2010/wordprocessingDrawing" xmlns:wp="http://schemas.openxmlformats.org/drawingml/2006/wordprocessingDrawing" xmlns:w10="urn:schemas-microsoft-com:office:word" xmlns:w="http://schemas.openxmlformats.org/wordprocessingml/2006/main" xmlns:w14="http://schemas.microsoft.com/office/word/2010/wordml" xmlns:wpg="http://schemas.microsoft.com/office/word/2010/wordprocessingGroup" xmlns:wpi="http://schemas.microsoft.com/office/word/2010/wordprocessingInk" xmlns:wne="http://schemas.microsoft.com/office/word/2006/wordml" xmlns:wps="http://schemas.microsoft.com/office/word/2010/wordprocessingShape" mc:Ignorable="w14 wp14">
   <w:endnote w:type="separator" w:id="-1">
     <w:p>
       <w:r>
@@ -950,7 +856,7 @@
 </file>
 
 <file path=word/footnotes.xml><?xml version="1.0" encoding="utf-8"?>
-<w:footnotes xmlns:ve="http://schemas.openxmlformats.org/markup-compatibility/2006" xmlns:o="urn:schemas-microsoft-com:office:office" xmlns:r="http://schemas.openxmlformats.org/officeDocument/2006/relationships" xmlns:m="http://schemas.openxmlformats.org/officeDocument/2006/math" xmlns:v="urn:schemas-microsoft-com:vml" xmlns:wp="http://schemas.openxmlformats.org/drawingml/2006/wordprocessingDrawing" xmlns:w10="urn:schemas-microsoft-com:office:word" xmlns:w="http://schemas.openxmlformats.org/wordprocessingml/2006/main" xmlns:wne="http://schemas.microsoft.com/office/word/2006/wordml">
+<w:footnotes xmlns:wpc="http://schemas.microsoft.com/office/word/2010/wordprocessingCanvas" xmlns:mo="http://schemas.microsoft.com/office/mac/office/2008/main" xmlns:mc="http://schemas.openxmlformats.org/markup-compatibility/2006" xmlns:mv="urn:schemas-microsoft-com:mac:vml" xmlns:o="urn:schemas-microsoft-com:office:office" xmlns:r="http://schemas.openxmlformats.org/officeDocument/2006/relationships" xmlns:m="http://schemas.openxmlformats.org/officeDocument/2006/math" xmlns:v="urn:schemas-microsoft-com:vml" xmlns:wp14="http://schemas.microsoft.com/office/word/2010/wordprocessingDrawing" xmlns:wp="http://schemas.openxmlformats.org/drawingml/2006/wordprocessingDrawing" xmlns:w10="urn:schemas-microsoft-com:office:word" xmlns:w="http://schemas.openxmlformats.org/wordprocessingml/2006/main" xmlns:w14="http://schemas.microsoft.com/office/word/2010/wordml" xmlns:wpg="http://schemas.microsoft.com/office/word/2010/wordprocessingGroup" xmlns:wpi="http://schemas.microsoft.com/office/word/2010/wordprocessingInk" xmlns:wne="http://schemas.microsoft.com/office/word/2006/wordml" xmlns:wps="http://schemas.microsoft.com/office/word/2010/wordprocessingShape" mc:Ignorable="w14 wp14">
   <w:footnote w:type="separator" w:id="-1">
     <w:p>
       <w:r>
@@ -969,7 +875,7 @@
 </file>
 
 <file path=word/header1.xml><?xml version="1.0" encoding="utf-8"?>
-<w:hdr xmlns:ve="http://schemas.openxmlformats.org/markup-compatibility/2006" xmlns:o="urn:schemas-microsoft-com:office:office" xmlns:r="http://schemas.openxmlformats.org/officeDocument/2006/relationships" xmlns:m="http://schemas.openxmlformats.org/officeDocument/2006/math" xmlns:v="urn:schemas-microsoft-com:vml" xmlns:wp="http://schemas.openxmlformats.org/drawingml/2006/wordprocessingDrawing" xmlns:w10="urn:schemas-microsoft-com:office:word" xmlns:w="http://schemas.openxmlformats.org/wordprocessingml/2006/main" xmlns:wne="http://schemas.microsoft.com/office/word/2006/wordml">
+<w:hdr xmlns:wpc="http://schemas.microsoft.com/office/word/2010/wordprocessingCanvas" xmlns:mo="http://schemas.microsoft.com/office/mac/office/2008/main" xmlns:mc="http://schemas.openxmlformats.org/markup-compatibility/2006" xmlns:mv="urn:schemas-microsoft-com:mac:vml" xmlns:o="urn:schemas-microsoft-com:office:office" xmlns:r="http://schemas.openxmlformats.org/officeDocument/2006/relationships" xmlns:m="http://schemas.openxmlformats.org/officeDocument/2006/math" xmlns:v="urn:schemas-microsoft-com:vml" xmlns:wp14="http://schemas.microsoft.com/office/word/2010/wordprocessingDrawing" xmlns:wp="http://schemas.openxmlformats.org/drawingml/2006/wordprocessingDrawing" xmlns:w10="urn:schemas-microsoft-com:office:word" xmlns:w="http://schemas.openxmlformats.org/wordprocessingml/2006/main" xmlns:w14="http://schemas.microsoft.com/office/word/2010/wordml" xmlns:wpg="http://schemas.microsoft.com/office/word/2010/wordprocessingGroup" xmlns:wpi="http://schemas.microsoft.com/office/word/2010/wordprocessingInk" xmlns:wne="http://schemas.microsoft.com/office/word/2006/wordml" xmlns:wps="http://schemas.microsoft.com/office/word/2010/wordprocessingShape" mc:Ignorable="w14 wp14">
   <w:p>
     <w:pPr>
       <w:jc w:val="right"/>
@@ -995,7 +901,7 @@
 </file>
 
 <file path=word/numbering.xml><?xml version="1.0" encoding="utf-8"?>
-<w:numbering xmlns:ve="http://schemas.openxmlformats.org/markup-compatibility/2006" xmlns:o="urn:schemas-microsoft-com:office:office" xmlns:r="http://schemas.openxmlformats.org/officeDocument/2006/relationships" xmlns:m="http://schemas.openxmlformats.org/officeDocument/2006/math" xmlns:v="urn:schemas-microsoft-com:vml" xmlns:wp="http://schemas.openxmlformats.org/drawingml/2006/wordprocessingDrawing" xmlns:w10="urn:schemas-microsoft-com:office:word" xmlns:w="http://schemas.openxmlformats.org/wordprocessingml/2006/main" xmlns:wne="http://schemas.microsoft.com/office/word/2006/wordml">
+<w:numbering xmlns:wpc="http://schemas.microsoft.com/office/word/2010/wordprocessingCanvas" xmlns:mo="http://schemas.microsoft.com/office/mac/office/2008/main" xmlns:mc="http://schemas.openxmlformats.org/markup-compatibility/2006" xmlns:mv="urn:schemas-microsoft-com:mac:vml" xmlns:o="urn:schemas-microsoft-com:office:office" xmlns:r="http://schemas.openxmlformats.org/officeDocument/2006/relationships" xmlns:m="http://schemas.openxmlformats.org/officeDocument/2006/math" xmlns:v="urn:schemas-microsoft-com:vml" xmlns:wp14="http://schemas.microsoft.com/office/word/2010/wordprocessingDrawing" xmlns:wp="http://schemas.openxmlformats.org/drawingml/2006/wordprocessingDrawing" xmlns:w10="urn:schemas-microsoft-com:office:word" xmlns:w="http://schemas.openxmlformats.org/wordprocessingml/2006/main" xmlns:w14="http://schemas.microsoft.com/office/word/2010/wordml" xmlns:wpg="http://schemas.microsoft.com/office/word/2010/wordprocessingGroup" xmlns:wpi="http://schemas.microsoft.com/office/word/2010/wordprocessingInk" xmlns:wne="http://schemas.microsoft.com/office/word/2006/wordml" xmlns:wps="http://schemas.microsoft.com/office/word/2010/wordprocessingShape" mc:Ignorable="w14 wp14">
   <w:abstractNum w:abstractNumId="0">
     <w:nsid w:val="00130351"/>
     <w:multiLevelType w:val="hybridMultilevel"/>
@@ -2082,7 +1988,7 @@
 </file>
 
 <file path=word/styles.xml><?xml version="1.0" encoding="utf-8"?>
-<w:styles xmlns:r="http://schemas.openxmlformats.org/officeDocument/2006/relationships" xmlns:w="http://schemas.openxmlformats.org/wordprocessingml/2006/main">
+<w:styles xmlns:mc="http://schemas.openxmlformats.org/markup-compatibility/2006" xmlns:r="http://schemas.openxmlformats.org/officeDocument/2006/relationships" xmlns:w="http://schemas.openxmlformats.org/wordprocessingml/2006/main" xmlns:w14="http://schemas.microsoft.com/office/word/2010/wordml" mc:Ignorable="w14">
   <w:docDefaults>
     <w:rPrDefault>
       <w:rPr>
@@ -2094,7 +2000,7 @@
     </w:rPrDefault>
     <w:pPrDefault/>
   </w:docDefaults>
-  <w:latentStyles w:defLockedState="0" w:defUIPriority="99" w:defSemiHidden="1" w:defUnhideWhenUsed="1" w:defQFormat="0" w:count="267">
+  <w:latentStyles w:defLockedState="0" w:defUIPriority="99" w:defSemiHidden="1" w:defUnhideWhenUsed="1" w:defQFormat="0" w:count="276">
     <w:lsdException w:name="Normal" w:semiHidden="0" w:uiPriority="0" w:unhideWhenUsed="0" w:qFormat="1"/>
     <w:lsdException w:name="heading 1" w:semiHidden="0" w:uiPriority="9" w:unhideWhenUsed="0" w:qFormat="1"/>
     <w:lsdException w:name="heading 2" w:uiPriority="9" w:qFormat="1"/>
@@ -2249,7 +2155,6 @@
     <w:uiPriority w:val="99"/>
     <w:semiHidden/>
     <w:unhideWhenUsed/>
-    <w:qFormat/>
     <w:tblPr>
       <w:tblInd w:w="0" w:type="dxa"/>
       <w:tblCellMar>
@@ -2309,7 +2214,6 @@
     <w:basedOn w:val="Normal"/>
     <w:link w:val="HeaderChar"/>
     <w:uiPriority w:val="99"/>
-    <w:semiHidden/>
     <w:unhideWhenUsed/>
     <w:rsid w:val="00FA05A3"/>
     <w:pPr>
@@ -2324,7 +2228,6 @@
     <w:basedOn w:val="DefaultParagraphFont"/>
     <w:link w:val="Header"/>
     <w:uiPriority w:val="99"/>
-    <w:semiHidden/>
     <w:rsid w:val="00FA05A3"/>
   </w:style>
   <w:style w:type="paragraph" w:styleId="Footer">
@@ -2512,6 +2415,7 @@
   <w:style w:type="character" w:default="1" w:styleId="DefaultParagraphFont">
     <w:name w:val="Default Paragraph Font"/>
     <w:uiPriority w:val="1"/>
+    <w:semiHidden/>
     <w:unhideWhenUsed/>
   </w:style>
   <w:style w:type="table" w:default="1" w:styleId="TableNormal">
@@ -2539,7 +2443,7 @@
 </file>
 
 <file path=word/glossary/document.xml><?xml version="1.0" encoding="utf-8"?>
-<w:glossaryDocument xmlns:ve="http://schemas.openxmlformats.org/markup-compatibility/2006" xmlns:o="urn:schemas-microsoft-com:office:office" xmlns:r="http://schemas.openxmlformats.org/officeDocument/2006/relationships" xmlns:m="http://schemas.openxmlformats.org/officeDocument/2006/math" xmlns:v="urn:schemas-microsoft-com:vml" xmlns:wp="http://schemas.openxmlformats.org/drawingml/2006/wordprocessingDrawing" xmlns:w10="urn:schemas-microsoft-com:office:word" xmlns:w="http://schemas.openxmlformats.org/wordprocessingml/2006/main" xmlns:wne="http://schemas.microsoft.com/office/word/2006/wordml">
+<w:glossaryDocument xmlns:wpc="http://schemas.microsoft.com/office/word/2010/wordprocessingCanvas" xmlns:mo="http://schemas.microsoft.com/office/mac/office/2008/main" xmlns:mc="http://schemas.openxmlformats.org/markup-compatibility/2006" xmlns:mv="urn:schemas-microsoft-com:mac:vml" xmlns:o="urn:schemas-microsoft-com:office:office" xmlns:r="http://schemas.openxmlformats.org/officeDocument/2006/relationships" xmlns:m="http://schemas.openxmlformats.org/officeDocument/2006/math" xmlns:v="urn:schemas-microsoft-com:vml" xmlns:wp14="http://schemas.microsoft.com/office/word/2010/wordprocessingDrawing" xmlns:wp="http://schemas.openxmlformats.org/drawingml/2006/wordprocessingDrawing" xmlns:w10="urn:schemas-microsoft-com:office:word" xmlns:w="http://schemas.openxmlformats.org/wordprocessingml/2006/main" xmlns:w14="http://schemas.microsoft.com/office/word/2010/wordml" xmlns:wpg="http://schemas.microsoft.com/office/word/2010/wordprocessingGroup" xmlns:wpi="http://schemas.microsoft.com/office/word/2010/wordprocessingInk" xmlns:wne="http://schemas.microsoft.com/office/word/2006/wordml" xmlns:wps="http://schemas.microsoft.com/office/word/2010/wordprocessingShape" mc:Ignorable="w14 wp14">
   <w:docParts>
     <w:docPart>
       <w:docPartPr>
@@ -2572,27 +2476,27 @@
 </file>
 
 <file path=word/glossary/fontTable.xml><?xml version="1.0" encoding="utf-8"?>
-<w:fonts xmlns:r="http://schemas.openxmlformats.org/officeDocument/2006/relationships" xmlns:w="http://schemas.openxmlformats.org/wordprocessingml/2006/main">
+<w:fonts xmlns:mc="http://schemas.openxmlformats.org/markup-compatibility/2006" xmlns:r="http://schemas.openxmlformats.org/officeDocument/2006/relationships" xmlns:w="http://schemas.openxmlformats.org/wordprocessingml/2006/main" xmlns:w14="http://schemas.microsoft.com/office/word/2010/wordml" mc:Ignorable="w14">
   <w:font w:name="Symbol">
-    <w:panose1 w:val="05050102010706020507"/>
+    <w:panose1 w:val="00000000000000000000"/>
     <w:charset w:val="02"/>
-    <w:family w:val="roman"/>
+    <w:family w:val="auto"/>
     <w:pitch w:val="variable"/>
     <w:sig w:usb0="00000000" w:usb1="10000000" w:usb2="00000000" w:usb3="00000000" w:csb0="80000000" w:csb1="00000000"/>
   </w:font>
   <w:font w:name="Times New Roman">
     <w:panose1 w:val="02020603050405020304"/>
     <w:charset w:val="00"/>
-    <w:family w:val="roman"/>
+    <w:family w:val="auto"/>
     <w:pitch w:val="variable"/>
-    <w:sig w:usb0="E0002AFF" w:usb1="C0007841" w:usb2="00000009" w:usb3="00000000" w:csb0="000001FF" w:csb1="00000000"/>
+    <w:sig w:usb0="00000003" w:usb1="00000000" w:usb2="00000000" w:usb3="00000000" w:csb0="00000001" w:csb1="00000000"/>
   </w:font>
   <w:font w:name="Courier New">
     <w:panose1 w:val="02070309020205020404"/>
     <w:charset w:val="00"/>
-    <w:family w:val="modern"/>
-    <w:pitch w:val="fixed"/>
-    <w:sig w:usb0="E0002AFF" w:usb1="C0007843" w:usb2="00000009" w:usb3="00000000" w:csb0="000001FF" w:csb1="00000000"/>
+    <w:family w:val="auto"/>
+    <w:pitch w:val="variable"/>
+    <w:sig w:usb0="00000003" w:usb1="00000000" w:usb2="00000000" w:usb3="00000000" w:csb0="00000001" w:csb1="00000000"/>
   </w:font>
   <w:font w:name="Wingdings">
     <w:panose1 w:val="05000000000000000000"/>
@@ -2604,58 +2508,71 @@
   <w:font w:name="Cambria">
     <w:panose1 w:val="02040503050406030204"/>
     <w:charset w:val="00"/>
-    <w:family w:val="roman"/>
+    <w:family w:val="auto"/>
     <w:pitch w:val="variable"/>
-    <w:sig w:usb0="E00002FF" w:usb1="400004FF" w:usb2="00000000" w:usb3="00000000" w:csb0="0000019F" w:csb1="00000000"/>
+    <w:sig w:usb0="00000003" w:usb1="00000000" w:usb2="00000000" w:usb3="00000000" w:csb0="00000001" w:csb1="00000000"/>
   </w:font>
   <w:font w:name="ＭＳ 明朝">
-    <w:altName w:val="MS Mincho"/>
-    <w:charset w:val="4E"/>
-    <w:family w:val="auto"/>
-    <w:pitch w:val="variable"/>
-    <w:sig w:usb0="00000000" w:usb1="08070000" w:usb2="00000010" w:usb3="00000000" w:csb0="00020000" w:csb1="00000000"/>
+    <w:panose1 w:val="00000000000000000000"/>
+    <w:charset w:val="80"/>
+    <w:family w:val="roman"/>
+    <w:notTrueType/>
+    <w:pitch w:val="fixed"/>
+    <w:sig w:usb0="00000001" w:usb1="08070000" w:usb2="00000010" w:usb3="00000000" w:csb0="00020000" w:csb1="00000000"/>
   </w:font>
   <w:font w:name="Tahoma">
     <w:panose1 w:val="020B0604030504040204"/>
     <w:charset w:val="00"/>
-    <w:family w:val="swiss"/>
+    <w:family w:val="auto"/>
     <w:pitch w:val="variable"/>
-    <w:sig w:usb0="E1002EFF" w:usb1="C000605B" w:usb2="00000029" w:usb3="00000000" w:csb0="000101FF" w:csb1="00000000"/>
+    <w:sig w:usb0="00000003" w:usb1="00000000" w:usb2="00000000" w:usb3="00000000" w:csb0="00000001" w:csb1="00000000"/>
+  </w:font>
+  <w:font w:name="Arial">
+    <w:panose1 w:val="020B0604020202020204"/>
+    <w:charset w:val="00"/>
+    <w:family w:val="auto"/>
+    <w:pitch w:val="variable"/>
+    <w:sig w:usb0="00000003" w:usb1="00000000" w:usb2="00000000" w:usb3="00000000" w:csb0="00000001" w:csb1="00000000"/>
   </w:font>
   <w:font w:name="ＭＳ ゴシック">
-    <w:charset w:val="4E"/>
-    <w:family w:val="auto"/>
-    <w:pitch w:val="variable"/>
+    <w:panose1 w:val="00000000000000000000"/>
+    <w:charset w:val="80"/>
+    <w:family w:val="modern"/>
+    <w:notTrueType/>
+    <w:pitch w:val="fixed"/>
     <w:sig w:usb0="00000001" w:usb1="08070000" w:usb2="00000010" w:usb3="00000000" w:csb0="00020000" w:csb1="00000000"/>
   </w:font>
   <w:font w:name="Calibri">
     <w:panose1 w:val="020F0502020204030204"/>
     <w:charset w:val="00"/>
-    <w:family w:val="swiss"/>
+    <w:family w:val="auto"/>
     <w:pitch w:val="variable"/>
-    <w:sig w:usb0="E00002FF" w:usb1="4000ACFF" w:usb2="00000001" w:usb3="00000000" w:csb0="0000019F" w:csb1="00000000"/>
+    <w:sig w:usb0="00000003" w:usb1="00000000" w:usb2="00000000" w:usb3="00000000" w:csb0="00000001" w:csb1="00000000"/>
   </w:font>
 </w:fonts>
 </file>
 
 <file path=word/glossary/settings.xml><?xml version="1.0" encoding="utf-8"?>
-<w:settings xmlns:o="urn:schemas-microsoft-com:office:office" xmlns:r="http://schemas.openxmlformats.org/officeDocument/2006/relationships" xmlns:m="http://schemas.openxmlformats.org/officeDocument/2006/math" xmlns:v="urn:schemas-microsoft-com:vml" xmlns:w10="urn:schemas-microsoft-com:office:word" xmlns:w="http://schemas.openxmlformats.org/wordprocessingml/2006/main" xmlns:sl="http://schemas.openxmlformats.org/schemaLibrary/2006/main">
+<w:settings xmlns:mc="http://schemas.openxmlformats.org/markup-compatibility/2006" xmlns:o="urn:schemas-microsoft-com:office:office" xmlns:r="http://schemas.openxmlformats.org/officeDocument/2006/relationships" xmlns:m="http://schemas.openxmlformats.org/officeDocument/2006/math" xmlns:v="urn:schemas-microsoft-com:vml" xmlns:w10="urn:schemas-microsoft-com:office:word" xmlns:w="http://schemas.openxmlformats.org/wordprocessingml/2006/main" xmlns:w14="http://schemas.microsoft.com/office/word/2010/wordml" xmlns:sl="http://schemas.openxmlformats.org/schemaLibrary/2006/main" mc:Ignorable="w14">
   <w:view w:val="normal"/>
   <w:defaultTabStop w:val="720"/>
   <w:characterSpacingControl w:val="doNotCompress"/>
   <w:compat>
     <w:useFELayout/>
+    <w:compatSetting w:name="compatibilityMode" w:uri="http://schemas.microsoft.com/office/word" w:val="12"/>
   </w:compat>
   <w:rsids>
     <w:rsidRoot w:val="00087ECA"/>
+    <w:rsid w:val="000345B6"/>
     <w:rsid w:val="00087ECA"/>
+    <w:rsid w:val="00215994"/>
     <w:rsid w:val="00FE5032"/>
   </w:rsids>
   <m:mathPr>
     <m:mathFont m:val="Cambria Math"/>
     <m:brkBin m:val="before"/>
     <m:brkBinSub m:val="--"/>
-    <m:smallFrac m:val="off"/>
+    <m:smallFrac m:val="0"/>
     <m:dispDef/>
     <m:lMargin m:val="0"/>
     <m:rMargin m:val="0"/>
@@ -2664,7 +2581,7 @@
     <m:intLim m:val="subSup"/>
     <m:naryLim m:val="undOvr"/>
   </m:mathPr>
-  <w:themeFontLang w:val="en-US"/>
+  <w:themeFontLang w:val="en-US" w:eastAsia="ja-JP"/>
   <w:clrSchemeMapping w:bg1="light1" w:t1="dark1" w:bg2="light2" w:t2="dark2" w:accent1="accent1" w:accent2="accent2" w:accent3="accent3" w:accent4="accent4" w:accent5="accent5" w:accent6="accent6" w:hyperlink="hyperlink" w:followedHyperlink="followedHyperlink"/>
   <w:doNotAutoCompressPictures/>
   <w:decimalSymbol w:val="."/>
@@ -2673,7 +2590,7 @@
 </file>
 
 <file path=word/glossary/styles.xml><?xml version="1.0" encoding="utf-8"?>
-<w:styles xmlns:r="http://schemas.openxmlformats.org/officeDocument/2006/relationships" xmlns:w="http://schemas.openxmlformats.org/wordprocessingml/2006/main">
+<w:styles xmlns:mc="http://schemas.openxmlformats.org/markup-compatibility/2006" xmlns:r="http://schemas.openxmlformats.org/officeDocument/2006/relationships" xmlns:w="http://schemas.openxmlformats.org/wordprocessingml/2006/main" xmlns:w14="http://schemas.microsoft.com/office/word/2010/wordml" mc:Ignorable="w14">
   <w:docDefaults>
     <w:rPrDefault>
       <w:rPr>
@@ -2685,7 +2602,7 @@
     </w:rPrDefault>
     <w:pPrDefault/>
   </w:docDefaults>
-  <w:latentStyles w:defLockedState="0" w:defUIPriority="99" w:defSemiHidden="1" w:defUnhideWhenUsed="1" w:defQFormat="0" w:count="267">
+  <w:latentStyles w:defLockedState="0" w:defUIPriority="99" w:defSemiHidden="1" w:defUnhideWhenUsed="1" w:defQFormat="0" w:count="276">
     <w:lsdException w:name="Normal" w:semiHidden="0" w:uiPriority="0" w:unhideWhenUsed="0" w:qFormat="1"/>
     <w:lsdException w:name="heading 1" w:semiHidden="0" w:uiPriority="9" w:unhideWhenUsed="0" w:qFormat="1"/>
     <w:lsdException w:name="heading 2" w:uiPriority="9" w:qFormat="1"/>
@@ -2840,7 +2757,6 @@
     <w:uiPriority w:val="99"/>
     <w:semiHidden/>
     <w:unhideWhenUsed/>
-    <w:qFormat/>
     <w:tblPr>
       <w:tblInd w:w="0" w:type="dxa"/>
       <w:tblCellMar>
@@ -2868,8 +2784,194 @@
 </w:styles>
 </file>
 
+<file path=word/glossary/stylesWithEffects.xml><?xml version="1.0" encoding="utf-8"?>
+<w:styles xmlns:wpc="http://schemas.microsoft.com/office/word/2010/wordprocessingCanvas" xmlns:mo="http://schemas.microsoft.com/office/mac/office/2008/main" xmlns:mc="http://schemas.openxmlformats.org/markup-compatibility/2006" xmlns:mv="urn:schemas-microsoft-com:mac:vml" xmlns:o="urn:schemas-microsoft-com:office:office" xmlns:r="http://schemas.openxmlformats.org/officeDocument/2006/relationships" xmlns:m="http://schemas.openxmlformats.org/officeDocument/2006/math" xmlns:v="urn:schemas-microsoft-com:vml" xmlns:wp14="http://schemas.microsoft.com/office/word/2010/wordprocessingDrawing" xmlns:wp="http://schemas.openxmlformats.org/drawingml/2006/wordprocessingDrawing" xmlns:w10="urn:schemas-microsoft-com:office:word" xmlns:w="http://schemas.openxmlformats.org/wordprocessingml/2006/main" xmlns:w14="http://schemas.microsoft.com/office/word/2010/wordml" xmlns:wpg="http://schemas.microsoft.com/office/word/2010/wordprocessingGroup" xmlns:wpi="http://schemas.microsoft.com/office/word/2010/wordprocessingInk" xmlns:wne="http://schemas.microsoft.com/office/word/2006/wordml" xmlns:wps="http://schemas.microsoft.com/office/word/2010/wordprocessingShape" mc:Ignorable="w14 wp14">
+  <w:docDefaults>
+    <w:rPrDefault>
+      <w:rPr>
+        <w:rFonts w:asciiTheme="minorHAnsi" w:eastAsiaTheme="minorEastAsia" w:hAnsiTheme="minorHAnsi" w:cstheme="minorBidi"/>
+        <w:sz w:val="24"/>
+        <w:szCs w:val="24"/>
+        <w:lang w:val="en-US" w:eastAsia="ja-JP" w:bidi="ar-SA"/>
+      </w:rPr>
+    </w:rPrDefault>
+    <w:pPrDefault/>
+  </w:docDefaults>
+  <w:latentStyles w:defLockedState="0" w:defUIPriority="99" w:defSemiHidden="1" w:defUnhideWhenUsed="1" w:defQFormat="0" w:count="276">
+    <w:lsdException w:name="Normal" w:semiHidden="0" w:uiPriority="0" w:unhideWhenUsed="0" w:qFormat="1"/>
+    <w:lsdException w:name="heading 1" w:semiHidden="0" w:uiPriority="9" w:unhideWhenUsed="0" w:qFormat="1"/>
+    <w:lsdException w:name="heading 2" w:uiPriority="9" w:qFormat="1"/>
+    <w:lsdException w:name="heading 3" w:uiPriority="9" w:qFormat="1"/>
+    <w:lsdException w:name="heading 4" w:uiPriority="9" w:qFormat="1"/>
+    <w:lsdException w:name="heading 5" w:uiPriority="9" w:qFormat="1"/>
+    <w:lsdException w:name="heading 6" w:uiPriority="9" w:qFormat="1"/>
+    <w:lsdException w:name="heading 7" w:uiPriority="9" w:qFormat="1"/>
+    <w:lsdException w:name="heading 8" w:uiPriority="9" w:qFormat="1"/>
+    <w:lsdException w:name="heading 9" w:uiPriority="9" w:qFormat="1"/>
+    <w:lsdException w:name="toc 1" w:uiPriority="39"/>
+    <w:lsdException w:name="toc 2" w:uiPriority="39"/>
+    <w:lsdException w:name="toc 3" w:uiPriority="39"/>
+    <w:lsdException w:name="toc 4" w:uiPriority="39"/>
+    <w:lsdException w:name="toc 5" w:uiPriority="39"/>
+    <w:lsdException w:name="toc 6" w:uiPriority="39"/>
+    <w:lsdException w:name="toc 7" w:uiPriority="39"/>
+    <w:lsdException w:name="toc 8" w:uiPriority="39"/>
+    <w:lsdException w:name="toc 9" w:uiPriority="39"/>
+    <w:lsdException w:name="caption" w:uiPriority="35" w:qFormat="1"/>
+    <w:lsdException w:name="Title" w:semiHidden="0" w:uiPriority="10" w:unhideWhenUsed="0" w:qFormat="1"/>
+    <w:lsdException w:name="Default Paragraph Font" w:uiPriority="1"/>
+    <w:lsdException w:name="Subtitle" w:semiHidden="0" w:uiPriority="11" w:unhideWhenUsed="0" w:qFormat="1"/>
+    <w:lsdException w:name="Strong" w:semiHidden="0" w:uiPriority="22" w:unhideWhenUsed="0" w:qFormat="1"/>
+    <w:lsdException w:name="Emphasis" w:semiHidden="0" w:uiPriority="20" w:unhideWhenUsed="0" w:qFormat="1"/>
+    <w:lsdException w:name="Table Grid" w:semiHidden="0" w:uiPriority="59" w:unhideWhenUsed="0"/>
+    <w:lsdException w:name="Placeholder Text" w:unhideWhenUsed="0"/>
+    <w:lsdException w:name="No Spacing" w:semiHidden="0" w:uiPriority="1" w:unhideWhenUsed="0" w:qFormat="1"/>
+    <w:lsdException w:name="Light Shading" w:semiHidden="0" w:uiPriority="60" w:unhideWhenUsed="0"/>
+    <w:lsdException w:name="Light List" w:semiHidden="0" w:uiPriority="61" w:unhideWhenUsed="0"/>
+    <w:lsdException w:name="Light Grid" w:semiHidden="0" w:uiPriority="62" w:unhideWhenUsed="0"/>
+    <w:lsdException w:name="Medium Shading 1" w:semiHidden="0" w:uiPriority="63" w:unhideWhenUsed="0"/>
+    <w:lsdException w:name="Medium Shading 2" w:semiHidden="0" w:uiPriority="64" w:unhideWhenUsed="0"/>
+    <w:lsdException w:name="Medium List 1" w:semiHidden="0" w:uiPriority="65" w:unhideWhenUsed="0"/>
+    <w:lsdException w:name="Medium List 2" w:semiHidden="0" w:uiPriority="66" w:unhideWhenUsed="0"/>
+    <w:lsdException w:name="Medium Grid 1" w:semiHidden="0" w:uiPriority="67" w:unhideWhenUsed="0"/>
+    <w:lsdException w:name="Medium Grid 2" w:semiHidden="0" w:uiPriority="68" w:unhideWhenUsed="0"/>
+    <w:lsdException w:name="Medium Grid 3" w:semiHidden="0" w:uiPriority="69" w:unhideWhenUsed="0"/>
+    <w:lsdException w:name="Dark List" w:semiHidden="0" w:uiPriority="70" w:unhideWhenUsed="0"/>
+    <w:lsdException w:name="Colorful Shading" w:semiHidden="0" w:uiPriority="71" w:unhideWhenUsed="0"/>
+    <w:lsdException w:name="Colorful List" w:semiHidden="0" w:uiPriority="72" w:unhideWhenUsed="0"/>
+    <w:lsdException w:name="Colorful Grid" w:semiHidden="0" w:uiPriority="73" w:unhideWhenUsed="0"/>
+    <w:lsdException w:name="Light Shading Accent 1" w:semiHidden="0" w:uiPriority="60" w:unhideWhenUsed="0"/>
+    <w:lsdException w:name="Light List Accent 1" w:semiHidden="0" w:uiPriority="61" w:unhideWhenUsed="0"/>
+    <w:lsdException w:name="Light Grid Accent 1" w:semiHidden="0" w:uiPriority="62" w:unhideWhenUsed="0"/>
+    <w:lsdException w:name="Medium Shading 1 Accent 1" w:semiHidden="0" w:uiPriority="63" w:unhideWhenUsed="0"/>
+    <w:lsdException w:name="Medium Shading 2 Accent 1" w:semiHidden="0" w:uiPriority="64" w:unhideWhenUsed="0"/>
+    <w:lsdException w:name="Medium List 1 Accent 1" w:semiHidden="0" w:uiPriority="65" w:unhideWhenUsed="0"/>
+    <w:lsdException w:name="Revision" w:unhideWhenUsed="0"/>
+    <w:lsdException w:name="List Paragraph" w:semiHidden="0" w:uiPriority="34" w:unhideWhenUsed="0" w:qFormat="1"/>
+    <w:lsdException w:name="Quote" w:semiHidden="0" w:uiPriority="29" w:unhideWhenUsed="0" w:qFormat="1"/>
+    <w:lsdException w:name="Intense Quote" w:semiHidden="0" w:uiPriority="30" w:unhideWhenUsed="0" w:qFormat="1"/>
+    <w:lsdException w:name="Medium List 2 Accent 1" w:semiHidden="0" w:uiPriority="66" w:unhideWhenUsed="0"/>
+    <w:lsdException w:name="Medium Grid 1 Accent 1" w:semiHidden="0" w:uiPriority="67" w:unhideWhenUsed="0"/>
+    <w:lsdException w:name="Medium Grid 2 Accent 1" w:semiHidden="0" w:uiPriority="68" w:unhideWhenUsed="0"/>
+    <w:lsdException w:name="Medium Grid 3 Accent 1" w:semiHidden="0" w:uiPriority="69" w:unhideWhenUsed="0"/>
+    <w:lsdException w:name="Dark List Accent 1" w:semiHidden="0" w:uiPriority="70" w:unhideWhenUsed="0"/>
+    <w:lsdException w:name="Colorful Shading Accent 1" w:semiHidden="0" w:uiPriority="71" w:unhideWhenUsed="0"/>
+    <w:lsdException w:name="Colorful List Accent 1" w:semiHidden="0" w:uiPriority="72" w:unhideWhenUsed="0"/>
+    <w:lsdException w:name="Colorful Grid Accent 1" w:semiHidden="0" w:uiPriority="73" w:unhideWhenUsed="0"/>
+    <w:lsdException w:name="Light Shading Accent 2" w:semiHidden="0" w:uiPriority="60" w:unhideWhenUsed="0"/>
+    <w:lsdException w:name="Light List Accent 2" w:semiHidden="0" w:uiPriority="61" w:unhideWhenUsed="0"/>
+    <w:lsdException w:name="Light Grid Accent 2" w:semiHidden="0" w:uiPriority="62" w:unhideWhenUsed="0"/>
+    <w:lsdException w:name="Medium Shading 1 Accent 2" w:semiHidden="0" w:uiPriority="63" w:unhideWhenUsed="0"/>
+    <w:lsdException w:name="Medium Shading 2 Accent 2" w:semiHidden="0" w:uiPriority="64" w:unhideWhenUsed="0"/>
+    <w:lsdException w:name="Medium List 1 Accent 2" w:semiHidden="0" w:uiPriority="65" w:unhideWhenUsed="0"/>
+    <w:lsdException w:name="Medium List 2 Accent 2" w:semiHidden="0" w:uiPriority="66" w:unhideWhenUsed="0"/>
+    <w:lsdException w:name="Medium Grid 1 Accent 2" w:semiHidden="0" w:uiPriority="67" w:unhideWhenUsed="0"/>
+    <w:lsdException w:name="Medium Grid 2 Accent 2" w:semiHidden="0" w:uiPriority="68" w:unhideWhenUsed="0"/>
+    <w:lsdException w:name="Medium Grid 3 Accent 2" w:semiHidden="0" w:uiPriority="69" w:unhideWhenUsed="0"/>
+    <w:lsdException w:name="Dark List Accent 2" w:semiHidden="0" w:uiPriority="70" w:unhideWhenUsed="0"/>
+    <w:lsdException w:name="Colorful Shading Accent 2" w:semiHidden="0" w:uiPriority="71" w:unhideWhenUsed="0"/>
+    <w:lsdException w:name="Colorful List Accent 2" w:semiHidden="0" w:uiPriority="72" w:unhideWhenUsed="0"/>
+    <w:lsdException w:name="Colorful Grid Accent 2" w:semiHidden="0" w:uiPriority="73" w:unhideWhenUsed="0"/>
+    <w:lsdException w:name="Light Shading Accent 3" w:semiHidden="0" w:uiPriority="60" w:unhideWhenUsed="0"/>
+    <w:lsdException w:name="Light List Accent 3" w:semiHidden="0" w:uiPriority="61" w:unhideWhenUsed="0"/>
+    <w:lsdException w:name="Light Grid Accent 3" w:semiHidden="0" w:uiPriority="62" w:unhideWhenUsed="0"/>
+    <w:lsdException w:name="Medium Shading 1 Accent 3" w:semiHidden="0" w:uiPriority="63" w:unhideWhenUsed="0"/>
+    <w:lsdException w:name="Medium Shading 2 Accent 3" w:semiHidden="0" w:uiPriority="64" w:unhideWhenUsed="0"/>
+    <w:lsdException w:name="Medium List 1 Accent 3" w:semiHidden="0" w:uiPriority="65" w:unhideWhenUsed="0"/>
+    <w:lsdException w:name="Medium List 2 Accent 3" w:semiHidden="0" w:uiPriority="66" w:unhideWhenUsed="0"/>
+    <w:lsdException w:name="Medium Grid 1 Accent 3" w:semiHidden="0" w:uiPriority="67" w:unhideWhenUsed="0"/>
+    <w:lsdException w:name="Medium Grid 2 Accent 3" w:semiHidden="0" w:uiPriority="68" w:unhideWhenUsed="0"/>
+    <w:lsdException w:name="Medium Grid 3 Accent 3" w:semiHidden="0" w:uiPriority="69" w:unhideWhenUsed="0"/>
+    <w:lsdException w:name="Dark List Accent 3" w:semiHidden="0" w:uiPriority="70" w:unhideWhenUsed="0"/>
+    <w:lsdException w:name="Colorful Shading Accent 3" w:semiHidden="0" w:uiPriority="71" w:unhideWhenUsed="0"/>
+    <w:lsdException w:name="Colorful List Accent 3" w:semiHidden="0" w:uiPriority="72" w:unhideWhenUsed="0"/>
+    <w:lsdException w:name="Colorful Grid Accent 3" w:semiHidden="0" w:uiPriority="73" w:unhideWhenUsed="0"/>
+    <w:lsdException w:name="Light Shading Accent 4" w:semiHidden="0" w:uiPriority="60" w:unhideWhenUsed="0"/>
+    <w:lsdException w:name="Light List Accent 4" w:semiHidden="0" w:uiPriority="61" w:unhideWhenUsed="0"/>
+    <w:lsdException w:name="Light Grid Accent 4" w:semiHidden="0" w:uiPriority="62" w:unhideWhenUsed="0"/>
+    <w:lsdException w:name="Medium Shading 1 Accent 4" w:semiHidden="0" w:uiPriority="63" w:unhideWhenUsed="0"/>
+    <w:lsdException w:name="Medium Shading 2 Accent 4" w:semiHidden="0" w:uiPriority="64" w:unhideWhenUsed="0"/>
+    <w:lsdException w:name="Medium List 1 Accent 4" w:semiHidden="0" w:uiPriority="65" w:unhideWhenUsed="0"/>
+    <w:lsdException w:name="Medium List 2 Accent 4" w:semiHidden="0" w:uiPriority="66" w:unhideWhenUsed="0"/>
+    <w:lsdException w:name="Medium Grid 1 Accent 4" w:semiHidden="0" w:uiPriority="67" w:unhideWhenUsed="0"/>
+    <w:lsdException w:name="Medium Grid 2 Accent 4" w:semiHidden="0" w:uiPriority="68" w:unhideWhenUsed="0"/>
+    <w:lsdException w:name="Medium Grid 3 Accent 4" w:semiHidden="0" w:uiPriority="69" w:unhideWhenUsed="0"/>
+    <w:lsdException w:name="Dark List Accent 4" w:semiHidden="0" w:uiPriority="70" w:unhideWhenUsed="0"/>
+    <w:lsdException w:name="Colorful Shading Accent 4" w:semiHidden="0" w:uiPriority="71" w:unhideWhenUsed="0"/>
+    <w:lsdException w:name="Colorful List Accent 4" w:semiHidden="0" w:uiPriority="72" w:unhideWhenUsed="0"/>
+    <w:lsdException w:name="Colorful Grid Accent 4" w:semiHidden="0" w:uiPriority="73" w:unhideWhenUsed="0"/>
+    <w:lsdException w:name="Light Shading Accent 5" w:semiHidden="0" w:uiPriority="60" w:unhideWhenUsed="0"/>
+    <w:lsdException w:name="Light List Accent 5" w:semiHidden="0" w:uiPriority="61" w:unhideWhenUsed="0"/>
+    <w:lsdException w:name="Light Grid Accent 5" w:semiHidden="0" w:uiPriority="62" w:unhideWhenUsed="0"/>
+    <w:lsdException w:name="Medium Shading 1 Accent 5" w:semiHidden="0" w:uiPriority="63" w:unhideWhenUsed="0"/>
+    <w:lsdException w:name="Medium Shading 2 Accent 5" w:semiHidden="0" w:uiPriority="64" w:unhideWhenUsed="0"/>
+    <w:lsdException w:name="Medium List 1 Accent 5" w:semiHidden="0" w:uiPriority="65" w:unhideWhenUsed="0"/>
+    <w:lsdException w:name="Medium List 2 Accent 5" w:semiHidden="0" w:uiPriority="66" w:unhideWhenUsed="0"/>
+    <w:lsdException w:name="Medium Grid 1 Accent 5" w:semiHidden="0" w:uiPriority="67" w:unhideWhenUsed="0"/>
+    <w:lsdException w:name="Medium Grid 2 Accent 5" w:semiHidden="0" w:uiPriority="68" w:unhideWhenUsed="0"/>
+    <w:lsdException w:name="Medium Grid 3 Accent 5" w:semiHidden="0" w:uiPriority="69" w:unhideWhenUsed="0"/>
+    <w:lsdException w:name="Dark List Accent 5" w:semiHidden="0" w:uiPriority="70" w:unhideWhenUsed="0"/>
+    <w:lsdException w:name="Colorful Shading Accent 5" w:semiHidden="0" w:uiPriority="71" w:unhideWhenUsed="0"/>
+    <w:lsdException w:name="Colorful List Accent 5" w:semiHidden="0" w:uiPriority="72" w:unhideWhenUsed="0"/>
+    <w:lsdException w:name="Colorful Grid Accent 5" w:semiHidden="0" w:uiPriority="73" w:unhideWhenUsed="0"/>
+    <w:lsdException w:name="Light Shading Accent 6" w:semiHidden="0" w:uiPriority="60" w:unhideWhenUsed="0"/>
+    <w:lsdException w:name="Light List Accent 6" w:semiHidden="0" w:uiPriority="61" w:unhideWhenUsed="0"/>
+    <w:lsdException w:name="Light Grid Accent 6" w:semiHidden="0" w:uiPriority="62" w:unhideWhenUsed="0"/>
+    <w:lsdException w:name="Medium Shading 1 Accent 6" w:semiHidden="0" w:uiPriority="63" w:unhideWhenUsed="0"/>
+    <w:lsdException w:name="Medium Shading 2 Accent 6" w:semiHidden="0" w:uiPriority="64" w:unhideWhenUsed="0"/>
+    <w:lsdException w:name="Medium List 1 Accent 6" w:semiHidden="0" w:uiPriority="65" w:unhideWhenUsed="0"/>
+    <w:lsdException w:name="Medium List 2 Accent 6" w:semiHidden="0" w:uiPriority="66" w:unhideWhenUsed="0"/>
+    <w:lsdException w:name="Medium Grid 1 Accent 6" w:semiHidden="0" w:uiPriority="67" w:unhideWhenUsed="0"/>
+    <w:lsdException w:name="Medium Grid 2 Accent 6" w:semiHidden="0" w:uiPriority="68" w:unhideWhenUsed="0"/>
+    <w:lsdException w:name="Medium Grid 3 Accent 6" w:semiHidden="0" w:uiPriority="69" w:unhideWhenUsed="0"/>
+    <w:lsdException w:name="Dark List Accent 6" w:semiHidden="0" w:uiPriority="70" w:unhideWhenUsed="0"/>
+    <w:lsdException w:name="Colorful Shading Accent 6" w:semiHidden="0" w:uiPriority="71" w:unhideWhenUsed="0"/>
+    <w:lsdException w:name="Colorful List Accent 6" w:semiHidden="0" w:uiPriority="72" w:unhideWhenUsed="0"/>
+    <w:lsdException w:name="Colorful Grid Accent 6" w:semiHidden="0" w:uiPriority="73" w:unhideWhenUsed="0"/>
+    <w:lsdException w:name="Subtle Emphasis" w:semiHidden="0" w:uiPriority="19" w:unhideWhenUsed="0" w:qFormat="1"/>
+    <w:lsdException w:name="Intense Emphasis" w:semiHidden="0" w:uiPriority="21" w:unhideWhenUsed="0" w:qFormat="1"/>
+    <w:lsdException w:name="Subtle Reference" w:semiHidden="0" w:uiPriority="31" w:unhideWhenUsed="0" w:qFormat="1"/>
+    <w:lsdException w:name="Intense Reference" w:semiHidden="0" w:uiPriority="32" w:unhideWhenUsed="0" w:qFormat="1"/>
+    <w:lsdException w:name="Book Title" w:semiHidden="0" w:uiPriority="33" w:unhideWhenUsed="0" w:qFormat="1"/>
+    <w:lsdException w:name="Bibliography" w:uiPriority="37"/>
+    <w:lsdException w:name="TOC Heading" w:uiPriority="39" w:qFormat="1"/>
+  </w:latentStyles>
+  <w:style w:type="paragraph" w:default="1" w:styleId="Normal">
+    <w:name w:val="Normal"/>
+    <w:qFormat/>
+  </w:style>
+  <w:style w:type="character" w:default="1" w:styleId="DefaultParagraphFont">
+    <w:name w:val="Default Paragraph Font"/>
+    <w:uiPriority w:val="1"/>
+    <w:semiHidden/>
+    <w:unhideWhenUsed/>
+  </w:style>
+  <w:style w:type="table" w:default="1" w:styleId="TableNormal">
+    <w:name w:val="Normal Table"/>
+    <w:uiPriority w:val="99"/>
+    <w:semiHidden/>
+    <w:unhideWhenUsed/>
+    <w:tblPr>
+      <w:tblInd w:w="0" w:type="dxa"/>
+      <w:tblCellMar>
+        <w:top w:w="0" w:type="dxa"/>
+        <w:left w:w="108" w:type="dxa"/>
+        <w:bottom w:w="0" w:type="dxa"/>
+        <w:right w:w="108" w:type="dxa"/>
+      </w:tblCellMar>
+    </w:tblPr>
+  </w:style>
+  <w:style w:type="numbering" w:default="1" w:styleId="NoList">
+    <w:name w:val="No List"/>
+    <w:uiPriority w:val="99"/>
+    <w:semiHidden/>
+    <w:unhideWhenUsed/>
+  </w:style>
+</w:styles>
+</file>
+
 <file path=word/glossary/webSettings.xml><?xml version="1.0" encoding="utf-8"?>
-<w:webSettings xmlns:r="http://schemas.openxmlformats.org/officeDocument/2006/relationships" xmlns:w="http://schemas.openxmlformats.org/wordprocessingml/2006/main">
+<w:webSettings xmlns:mc="http://schemas.openxmlformats.org/markup-compatibility/2006" xmlns:r="http://schemas.openxmlformats.org/officeDocument/2006/relationships" xmlns:w="http://schemas.openxmlformats.org/wordprocessingml/2006/main" xmlns:w14="http://schemas.microsoft.com/office/word/2010/wordml" mc:Ignorable="w14">
   <w:allowPNG/>
   <w:doNotSaveAsSingleFile/>
 </w:webSettings>

</xml_diff>

<commit_message>
Revised proposal, addressing point deductions.
</commit_message>
<xml_diff>
--- a/Project Proposal.docx
+++ b/Project Proposal.docx
@@ -139,6 +139,18 @@
     </w:p>
     <w:p/>
     <w:p>
+      <w:r>
+        <w:t>At the basic level, Rendezvous users choose an activity, and then meet others to engage in that activity</w:t>
+      </w:r>
+      <w:r>
+        <w:t xml:space="preserve"> – an event</w:t>
+      </w:r>
+      <w:r>
+        <w:t>.  People connect over their shared interests and develop their own relationships outside of the Internet.</w:t>
+      </w:r>
+    </w:p>
+    <w:p/>
+    <w:p>
       <w:pPr>
         <w:rPr>
           <w:sz w:val="32"/>
@@ -222,7 +234,13 @@
         </w:numPr>
       </w:pPr>
       <w:r>
-        <w:t>Not focused: events may be seen by uninterested people.</w:t>
+        <w:t xml:space="preserve">Not focused: </w:t>
+      </w:r>
+      <w:r>
+        <w:t>uninterested people may see events</w:t>
+      </w:r>
+      <w:r>
+        <w:t>.</w:t>
       </w:r>
     </w:p>
     <w:p>
@@ -242,10 +260,26 @@
         <w:pStyle w:val="ListParagraph"/>
         <w:numPr>
           <w:ilvl w:val="0"/>
+          <w:numId w:val="12"/>
+        </w:numPr>
+      </w:pPr>
+      <w:r>
+        <w:t xml:space="preserve">We provide visibility only to people interested in joining events, and do not connect user profiles </w:t>
+      </w:r>
+      <w:r>
+        <w:t>to real names or personal information.</w:t>
+      </w:r>
+    </w:p>
+    <w:p>
+      <w:pPr>
+        <w:pStyle w:val="ListParagraph"/>
+        <w:numPr>
+          <w:ilvl w:val="0"/>
           <w:numId w:val="2"/>
         </w:numPr>
       </w:pPr>
       <w:r>
+        <w:lastRenderedPageBreak/>
         <w:t>Bulletin Boards (</w:t>
       </w:r>
       <w:r>
@@ -287,6 +321,18 @@
         <w:pStyle w:val="ListParagraph"/>
         <w:numPr>
           <w:ilvl w:val="0"/>
+          <w:numId w:val="13"/>
+        </w:numPr>
+      </w:pPr>
+      <w:r>
+        <w:t>We focus on providing a smooth, easy-to-use interface.</w:t>
+      </w:r>
+    </w:p>
+    <w:p>
+      <w:pPr>
+        <w:pStyle w:val="ListParagraph"/>
+        <w:numPr>
+          <w:ilvl w:val="0"/>
           <w:numId w:val="2"/>
         </w:numPr>
       </w:pPr>
@@ -303,7 +349,6 @@
         </w:numPr>
       </w:pPr>
       <w:r>
-        <w:lastRenderedPageBreak/>
         <w:t>Very limited visibility: people must visit the center or already be part of the group.</w:t>
       </w:r>
     </w:p>
@@ -319,16 +364,34 @@
         <w:t>Inconsistent experience: each event is organized differently, so information and communication is not the same from one activity to another.</w:t>
       </w:r>
     </w:p>
+    <w:p>
+      <w:pPr>
+        <w:pStyle w:val="ListParagraph"/>
+        <w:numPr>
+          <w:ilvl w:val="0"/>
+          <w:numId w:val="14"/>
+        </w:numPr>
+      </w:pPr>
+      <w:r>
+        <w:t>Our events are managed through forms, making information consistent.</w:t>
+      </w:r>
+    </w:p>
     <w:p/>
     <w:p>
       <w:r>
+        <w:t xml:space="preserve">Compared to these other event organization systems, </w:t>
+      </w:r>
+      <w:r>
         <w:t>Rendezvous</w:t>
       </w:r>
       <w:r>
         <w:t xml:space="preserve"> will </w:t>
       </w:r>
       <w:r>
-        <w:t>address these issues by delivering two primary strengths -</w:t>
+        <w:t>deliver</w:t>
+      </w:r>
+      <w:r>
+        <w:t xml:space="preserve"> two primary strengths -</w:t>
       </w:r>
       <w:r>
         <w:t xml:space="preserve"> </w:t>
@@ -349,7 +412,13 @@
         <w:t xml:space="preserve">location-aware </w:t>
       </w:r>
       <w:r>
-        <w:t>outdoor activities, users will know that events will be seen by interested people, in the right place.</w:t>
+        <w:t xml:space="preserve">outdoor activities, users will know that </w:t>
+      </w:r>
+      <w:r>
+        <w:t>interested people, in the right place, will see events</w:t>
+      </w:r>
+      <w:r>
+        <w:t>.</w:t>
       </w:r>
       <w:r>
         <w:t xml:space="preserve">  Our service will provide a clean, responsive, and unified interface for finding and creating events.  Customers will see a </w:t>
@@ -505,7 +574,13 @@
         <w:ind w:left="1080"/>
       </w:pPr>
       <w:r>
-        <w:t>-or-</w:t>
+        <w:t>-</w:t>
+      </w:r>
+      <w:r>
+        <w:t>Or</w:t>
+      </w:r>
+      <w:r>
+        <w:t>-</w:t>
       </w:r>
     </w:p>
     <w:p>
@@ -517,6 +592,7 @@
         </w:numPr>
       </w:pPr>
       <w:r>
+        <w:lastRenderedPageBreak/>
         <w:t>To join an event, the user chooses an activity from the list, and then selects an event, which opens in the full right pane.  More information on the event is given, and the user has the “join” option.</w:t>
       </w:r>
     </w:p>
@@ -570,7 +646,6 @@
         </w:numPr>
       </w:pPr>
       <w:r>
-        <w:lastRenderedPageBreak/>
         <w:t>Website –</w:t>
       </w:r>
       <w:r>
@@ -578,6 +653,9 @@
       </w:r>
       <w:r>
         <w:t xml:space="preserve"> action should require more than 5 steps.</w:t>
+      </w:r>
+      <w:r>
+        <w:t xml:space="preserve">  Users should be able to join the service, create and join events, track their events, and chat with other users.</w:t>
       </w:r>
     </w:p>
     <w:p>
@@ -594,6 +672,9 @@
       <w:r>
         <w:t>on and passwords, data must be encrypted and must not be accessible to non-administrators.</w:t>
       </w:r>
+      <w:r>
+        <w:t xml:space="preserve">  This database must be reliable; keeping customer accounts accessible is the highest priority.</w:t>
+      </w:r>
     </w:p>
     <w:p>
       <w:pPr>
@@ -736,7 +817,13 @@
         <w:t xml:space="preserve">layout tools </w:t>
       </w:r>
       <w:r>
-        <w:t>for HTML, CSS, JS.</w:t>
+        <w:t xml:space="preserve">for HTML, CSS, </w:t>
+      </w:r>
+      <w:r>
+        <w:t>and JS</w:t>
+      </w:r>
+      <w:r>
+        <w:t>.</w:t>
       </w:r>
     </w:p>
     <w:p>
@@ -775,13 +862,19 @@
         </w:numPr>
       </w:pPr>
       <w:r>
-        <w:t>Access methods: desktop and mobile versions of Chrome, Firefox, Safari, Internet Explorer.  Desktop and mobile app.</w:t>
-      </w:r>
-      <w:r>
-        <w:t xml:space="preserve">  All versions will be in English initially.</w:t>
+        <w:t xml:space="preserve">Access methods: desktop and mobile versions of Chrome, Firefox, Safari, </w:t>
       </w:r>
       <w:bookmarkStart w:id="0" w:name="_GoBack"/>
       <w:bookmarkEnd w:id="0"/>
+      <w:r>
+        <w:t>and Internet</w:t>
+      </w:r>
+      <w:r>
+        <w:t xml:space="preserve"> Explorer.  Desktop and mobile app.</w:t>
+      </w:r>
+      <w:r>
+        <w:t xml:space="preserve">  All versions will be in English initially.</w:t>
+      </w:r>
     </w:p>
     <w:p/>
     <w:p>
@@ -1355,6 +1448,119 @@
     </w:lvl>
   </w:abstractNum>
   <w:abstractNum w:abstractNumId="4">
+    <w:nsid w:val="246155D2"/>
+    <w:multiLevelType w:val="hybridMultilevel"/>
+    <w:tmpl w:val="3CC6003C"/>
+    <w:lvl w:ilvl="0" w:tplc="0409000D">
+      <w:start w:val="1"/>
+      <w:numFmt w:val="bullet"/>
+      <w:lvlText w:val=""/>
+      <w:lvlJc w:val="left"/>
+      <w:pPr>
+        <w:ind w:left="1440" w:hanging="360"/>
+      </w:pPr>
+      <w:rPr>
+        <w:rFonts w:ascii="Wingdings" w:hAnsi="Wingdings" w:hint="default"/>
+      </w:rPr>
+    </w:lvl>
+    <w:lvl w:ilvl="1" w:tplc="04090003" w:tentative="1">
+      <w:start w:val="1"/>
+      <w:numFmt w:val="bullet"/>
+      <w:lvlText w:val="o"/>
+      <w:lvlJc w:val="left"/>
+      <w:pPr>
+        <w:ind w:left="2160" w:hanging="360"/>
+      </w:pPr>
+      <w:rPr>
+        <w:rFonts w:ascii="Courier New" w:hAnsi="Courier New" w:hint="default"/>
+      </w:rPr>
+    </w:lvl>
+    <w:lvl w:ilvl="2" w:tplc="04090005" w:tentative="1">
+      <w:start w:val="1"/>
+      <w:numFmt w:val="bullet"/>
+      <w:lvlText w:val=""/>
+      <w:lvlJc w:val="left"/>
+      <w:pPr>
+        <w:ind w:left="2880" w:hanging="360"/>
+      </w:pPr>
+      <w:rPr>
+        <w:rFonts w:ascii="Wingdings" w:hAnsi="Wingdings" w:hint="default"/>
+      </w:rPr>
+    </w:lvl>
+    <w:lvl w:ilvl="3" w:tplc="04090001" w:tentative="1">
+      <w:start w:val="1"/>
+      <w:numFmt w:val="bullet"/>
+      <w:lvlText w:val=""/>
+      <w:lvlJc w:val="left"/>
+      <w:pPr>
+        <w:ind w:left="3600" w:hanging="360"/>
+      </w:pPr>
+      <w:rPr>
+        <w:rFonts w:ascii="Symbol" w:hAnsi="Symbol" w:hint="default"/>
+      </w:rPr>
+    </w:lvl>
+    <w:lvl w:ilvl="4" w:tplc="04090003" w:tentative="1">
+      <w:start w:val="1"/>
+      <w:numFmt w:val="bullet"/>
+      <w:lvlText w:val="o"/>
+      <w:lvlJc w:val="left"/>
+      <w:pPr>
+        <w:ind w:left="4320" w:hanging="360"/>
+      </w:pPr>
+      <w:rPr>
+        <w:rFonts w:ascii="Courier New" w:hAnsi="Courier New" w:hint="default"/>
+      </w:rPr>
+    </w:lvl>
+    <w:lvl w:ilvl="5" w:tplc="04090005" w:tentative="1">
+      <w:start w:val="1"/>
+      <w:numFmt w:val="bullet"/>
+      <w:lvlText w:val=""/>
+      <w:lvlJc w:val="left"/>
+      <w:pPr>
+        <w:ind w:left="5040" w:hanging="360"/>
+      </w:pPr>
+      <w:rPr>
+        <w:rFonts w:ascii="Wingdings" w:hAnsi="Wingdings" w:hint="default"/>
+      </w:rPr>
+    </w:lvl>
+    <w:lvl w:ilvl="6" w:tplc="04090001" w:tentative="1">
+      <w:start w:val="1"/>
+      <w:numFmt w:val="bullet"/>
+      <w:lvlText w:val=""/>
+      <w:lvlJc w:val="left"/>
+      <w:pPr>
+        <w:ind w:left="5760" w:hanging="360"/>
+      </w:pPr>
+      <w:rPr>
+        <w:rFonts w:ascii="Symbol" w:hAnsi="Symbol" w:hint="default"/>
+      </w:rPr>
+    </w:lvl>
+    <w:lvl w:ilvl="7" w:tplc="04090003" w:tentative="1">
+      <w:start w:val="1"/>
+      <w:numFmt w:val="bullet"/>
+      <w:lvlText w:val="o"/>
+      <w:lvlJc w:val="left"/>
+      <w:pPr>
+        <w:ind w:left="6480" w:hanging="360"/>
+      </w:pPr>
+      <w:rPr>
+        <w:rFonts w:ascii="Courier New" w:hAnsi="Courier New" w:hint="default"/>
+      </w:rPr>
+    </w:lvl>
+    <w:lvl w:ilvl="8" w:tplc="04090005" w:tentative="1">
+      <w:start w:val="1"/>
+      <w:numFmt w:val="bullet"/>
+      <w:lvlText w:val=""/>
+      <w:lvlJc w:val="left"/>
+      <w:pPr>
+        <w:ind w:left="7200" w:hanging="360"/>
+      </w:pPr>
+      <w:rPr>
+        <w:rFonts w:ascii="Wingdings" w:hAnsi="Wingdings" w:hint="default"/>
+      </w:rPr>
+    </w:lvl>
+  </w:abstractNum>
+  <w:abstractNum w:abstractNumId="5">
     <w:nsid w:val="253400A8"/>
     <w:multiLevelType w:val="hybridMultilevel"/>
     <w:tmpl w:val="D1566F44"/>
@@ -1467,7 +1673,120 @@
       </w:rPr>
     </w:lvl>
   </w:abstractNum>
-  <w:abstractNum w:abstractNumId="5">
+  <w:abstractNum w:abstractNumId="6">
+    <w:nsid w:val="3AF16C41"/>
+    <w:multiLevelType w:val="hybridMultilevel"/>
+    <w:tmpl w:val="AA6A4E64"/>
+    <w:lvl w:ilvl="0" w:tplc="0409000D">
+      <w:start w:val="1"/>
+      <w:numFmt w:val="bullet"/>
+      <w:lvlText w:val=""/>
+      <w:lvlJc w:val="left"/>
+      <w:pPr>
+        <w:ind w:left="1440" w:hanging="360"/>
+      </w:pPr>
+      <w:rPr>
+        <w:rFonts w:ascii="Wingdings" w:hAnsi="Wingdings" w:hint="default"/>
+      </w:rPr>
+    </w:lvl>
+    <w:lvl w:ilvl="1" w:tplc="04090003" w:tentative="1">
+      <w:start w:val="1"/>
+      <w:numFmt w:val="bullet"/>
+      <w:lvlText w:val="o"/>
+      <w:lvlJc w:val="left"/>
+      <w:pPr>
+        <w:ind w:left="2160" w:hanging="360"/>
+      </w:pPr>
+      <w:rPr>
+        <w:rFonts w:ascii="Courier New" w:hAnsi="Courier New" w:hint="default"/>
+      </w:rPr>
+    </w:lvl>
+    <w:lvl w:ilvl="2" w:tplc="04090005" w:tentative="1">
+      <w:start w:val="1"/>
+      <w:numFmt w:val="bullet"/>
+      <w:lvlText w:val=""/>
+      <w:lvlJc w:val="left"/>
+      <w:pPr>
+        <w:ind w:left="2880" w:hanging="360"/>
+      </w:pPr>
+      <w:rPr>
+        <w:rFonts w:ascii="Wingdings" w:hAnsi="Wingdings" w:hint="default"/>
+      </w:rPr>
+    </w:lvl>
+    <w:lvl w:ilvl="3" w:tplc="04090001" w:tentative="1">
+      <w:start w:val="1"/>
+      <w:numFmt w:val="bullet"/>
+      <w:lvlText w:val=""/>
+      <w:lvlJc w:val="left"/>
+      <w:pPr>
+        <w:ind w:left="3600" w:hanging="360"/>
+      </w:pPr>
+      <w:rPr>
+        <w:rFonts w:ascii="Symbol" w:hAnsi="Symbol" w:hint="default"/>
+      </w:rPr>
+    </w:lvl>
+    <w:lvl w:ilvl="4" w:tplc="04090003" w:tentative="1">
+      <w:start w:val="1"/>
+      <w:numFmt w:val="bullet"/>
+      <w:lvlText w:val="o"/>
+      <w:lvlJc w:val="left"/>
+      <w:pPr>
+        <w:ind w:left="4320" w:hanging="360"/>
+      </w:pPr>
+      <w:rPr>
+        <w:rFonts w:ascii="Courier New" w:hAnsi="Courier New" w:hint="default"/>
+      </w:rPr>
+    </w:lvl>
+    <w:lvl w:ilvl="5" w:tplc="04090005" w:tentative="1">
+      <w:start w:val="1"/>
+      <w:numFmt w:val="bullet"/>
+      <w:lvlText w:val=""/>
+      <w:lvlJc w:val="left"/>
+      <w:pPr>
+        <w:ind w:left="5040" w:hanging="360"/>
+      </w:pPr>
+      <w:rPr>
+        <w:rFonts w:ascii="Wingdings" w:hAnsi="Wingdings" w:hint="default"/>
+      </w:rPr>
+    </w:lvl>
+    <w:lvl w:ilvl="6" w:tplc="04090001" w:tentative="1">
+      <w:start w:val="1"/>
+      <w:numFmt w:val="bullet"/>
+      <w:lvlText w:val=""/>
+      <w:lvlJc w:val="left"/>
+      <w:pPr>
+        <w:ind w:left="5760" w:hanging="360"/>
+      </w:pPr>
+      <w:rPr>
+        <w:rFonts w:ascii="Symbol" w:hAnsi="Symbol" w:hint="default"/>
+      </w:rPr>
+    </w:lvl>
+    <w:lvl w:ilvl="7" w:tplc="04090003" w:tentative="1">
+      <w:start w:val="1"/>
+      <w:numFmt w:val="bullet"/>
+      <w:lvlText w:val="o"/>
+      <w:lvlJc w:val="left"/>
+      <w:pPr>
+        <w:ind w:left="6480" w:hanging="360"/>
+      </w:pPr>
+      <w:rPr>
+        <w:rFonts w:ascii="Courier New" w:hAnsi="Courier New" w:hint="default"/>
+      </w:rPr>
+    </w:lvl>
+    <w:lvl w:ilvl="8" w:tplc="04090005" w:tentative="1">
+      <w:start w:val="1"/>
+      <w:numFmt w:val="bullet"/>
+      <w:lvlText w:val=""/>
+      <w:lvlJc w:val="left"/>
+      <w:pPr>
+        <w:ind w:left="7200" w:hanging="360"/>
+      </w:pPr>
+      <w:rPr>
+        <w:rFonts w:ascii="Wingdings" w:hAnsi="Wingdings" w:hint="default"/>
+      </w:rPr>
+    </w:lvl>
+  </w:abstractNum>
+  <w:abstractNum w:abstractNumId="7">
     <w:nsid w:val="41DA1C39"/>
     <w:multiLevelType w:val="hybridMultilevel"/>
     <w:tmpl w:val="DD3E2F02"/>
@@ -1580,7 +1899,120 @@
       </w:rPr>
     </w:lvl>
   </w:abstractNum>
-  <w:abstractNum w:abstractNumId="6">
+  <w:abstractNum w:abstractNumId="8">
+    <w:nsid w:val="5A856FDA"/>
+    <w:multiLevelType w:val="hybridMultilevel"/>
+    <w:tmpl w:val="897847E0"/>
+    <w:lvl w:ilvl="0" w:tplc="0409000B">
+      <w:start w:val="1"/>
+      <w:numFmt w:val="bullet"/>
+      <w:lvlText w:val=""/>
+      <w:lvlJc w:val="left"/>
+      <w:pPr>
+        <w:ind w:left="1440" w:hanging="360"/>
+      </w:pPr>
+      <w:rPr>
+        <w:rFonts w:ascii="Wingdings" w:hAnsi="Wingdings" w:hint="default"/>
+      </w:rPr>
+    </w:lvl>
+    <w:lvl w:ilvl="1" w:tplc="04090003" w:tentative="1">
+      <w:start w:val="1"/>
+      <w:numFmt w:val="bullet"/>
+      <w:lvlText w:val="o"/>
+      <w:lvlJc w:val="left"/>
+      <w:pPr>
+        <w:ind w:left="2160" w:hanging="360"/>
+      </w:pPr>
+      <w:rPr>
+        <w:rFonts w:ascii="Courier New" w:hAnsi="Courier New" w:hint="default"/>
+      </w:rPr>
+    </w:lvl>
+    <w:lvl w:ilvl="2" w:tplc="04090005" w:tentative="1">
+      <w:start w:val="1"/>
+      <w:numFmt w:val="bullet"/>
+      <w:lvlText w:val=""/>
+      <w:lvlJc w:val="left"/>
+      <w:pPr>
+        <w:ind w:left="2880" w:hanging="360"/>
+      </w:pPr>
+      <w:rPr>
+        <w:rFonts w:ascii="Wingdings" w:hAnsi="Wingdings" w:hint="default"/>
+      </w:rPr>
+    </w:lvl>
+    <w:lvl w:ilvl="3" w:tplc="04090001" w:tentative="1">
+      <w:start w:val="1"/>
+      <w:numFmt w:val="bullet"/>
+      <w:lvlText w:val=""/>
+      <w:lvlJc w:val="left"/>
+      <w:pPr>
+        <w:ind w:left="3600" w:hanging="360"/>
+      </w:pPr>
+      <w:rPr>
+        <w:rFonts w:ascii="Symbol" w:hAnsi="Symbol" w:hint="default"/>
+      </w:rPr>
+    </w:lvl>
+    <w:lvl w:ilvl="4" w:tplc="04090003" w:tentative="1">
+      <w:start w:val="1"/>
+      <w:numFmt w:val="bullet"/>
+      <w:lvlText w:val="o"/>
+      <w:lvlJc w:val="left"/>
+      <w:pPr>
+        <w:ind w:left="4320" w:hanging="360"/>
+      </w:pPr>
+      <w:rPr>
+        <w:rFonts w:ascii="Courier New" w:hAnsi="Courier New" w:hint="default"/>
+      </w:rPr>
+    </w:lvl>
+    <w:lvl w:ilvl="5" w:tplc="04090005" w:tentative="1">
+      <w:start w:val="1"/>
+      <w:numFmt w:val="bullet"/>
+      <w:lvlText w:val=""/>
+      <w:lvlJc w:val="left"/>
+      <w:pPr>
+        <w:ind w:left="5040" w:hanging="360"/>
+      </w:pPr>
+      <w:rPr>
+        <w:rFonts w:ascii="Wingdings" w:hAnsi="Wingdings" w:hint="default"/>
+      </w:rPr>
+    </w:lvl>
+    <w:lvl w:ilvl="6" w:tplc="04090001" w:tentative="1">
+      <w:start w:val="1"/>
+      <w:numFmt w:val="bullet"/>
+      <w:lvlText w:val=""/>
+      <w:lvlJc w:val="left"/>
+      <w:pPr>
+        <w:ind w:left="5760" w:hanging="360"/>
+      </w:pPr>
+      <w:rPr>
+        <w:rFonts w:ascii="Symbol" w:hAnsi="Symbol" w:hint="default"/>
+      </w:rPr>
+    </w:lvl>
+    <w:lvl w:ilvl="7" w:tplc="04090003" w:tentative="1">
+      <w:start w:val="1"/>
+      <w:numFmt w:val="bullet"/>
+      <w:lvlText w:val="o"/>
+      <w:lvlJc w:val="left"/>
+      <w:pPr>
+        <w:ind w:left="6480" w:hanging="360"/>
+      </w:pPr>
+      <w:rPr>
+        <w:rFonts w:ascii="Courier New" w:hAnsi="Courier New" w:hint="default"/>
+      </w:rPr>
+    </w:lvl>
+    <w:lvl w:ilvl="8" w:tplc="04090005" w:tentative="1">
+      <w:start w:val="1"/>
+      <w:numFmt w:val="bullet"/>
+      <w:lvlText w:val=""/>
+      <w:lvlJc w:val="left"/>
+      <w:pPr>
+        <w:ind w:left="7200" w:hanging="360"/>
+      </w:pPr>
+      <w:rPr>
+        <w:rFonts w:ascii="Wingdings" w:hAnsi="Wingdings" w:hint="default"/>
+      </w:rPr>
+    </w:lvl>
+  </w:abstractNum>
+  <w:abstractNum w:abstractNumId="9">
     <w:nsid w:val="67E91DDB"/>
     <w:multiLevelType w:val="hybridMultilevel"/>
     <w:tmpl w:val="2836E994"/>
@@ -1666,7 +2098,7 @@
       </w:pPr>
     </w:lvl>
   </w:abstractNum>
-  <w:abstractNum w:abstractNumId="7">
+  <w:abstractNum w:abstractNumId="10">
     <w:nsid w:val="686C4EA1"/>
     <w:multiLevelType w:val="hybridMultilevel"/>
     <w:tmpl w:val="5CF4803E"/>
@@ -1755,7 +2187,7 @@
       </w:pPr>
     </w:lvl>
   </w:abstractNum>
-  <w:abstractNum w:abstractNumId="8">
+  <w:abstractNum w:abstractNumId="11">
     <w:nsid w:val="71C2752F"/>
     <w:multiLevelType w:val="hybridMultilevel"/>
     <w:tmpl w:val="97B8EA1C"/>
@@ -1841,7 +2273,7 @@
       </w:pPr>
     </w:lvl>
   </w:abstractNum>
-  <w:abstractNum w:abstractNumId="9">
+  <w:abstractNum w:abstractNumId="12">
     <w:nsid w:val="72377802"/>
     <w:multiLevelType w:val="hybridMultilevel"/>
     <w:tmpl w:val="6E1455CC"/>
@@ -1948,6 +2380,119 @@
       <w:lvlJc w:val="left"/>
       <w:pPr>
         <w:ind w:left="6480" w:hanging="360"/>
+      </w:pPr>
+      <w:rPr>
+        <w:rFonts w:ascii="Wingdings" w:hAnsi="Wingdings" w:hint="default"/>
+      </w:rPr>
+    </w:lvl>
+  </w:abstractNum>
+  <w:abstractNum w:abstractNumId="13">
+    <w:nsid w:val="7AC3698B"/>
+    <w:multiLevelType w:val="hybridMultilevel"/>
+    <w:tmpl w:val="93BE4BEA"/>
+    <w:lvl w:ilvl="0" w:tplc="0409000D">
+      <w:start w:val="1"/>
+      <w:numFmt w:val="bullet"/>
+      <w:lvlText w:val=""/>
+      <w:lvlJc w:val="left"/>
+      <w:pPr>
+        <w:ind w:left="1440" w:hanging="360"/>
+      </w:pPr>
+      <w:rPr>
+        <w:rFonts w:ascii="Wingdings" w:hAnsi="Wingdings" w:hint="default"/>
+      </w:rPr>
+    </w:lvl>
+    <w:lvl w:ilvl="1" w:tplc="04090003" w:tentative="1">
+      <w:start w:val="1"/>
+      <w:numFmt w:val="bullet"/>
+      <w:lvlText w:val="o"/>
+      <w:lvlJc w:val="left"/>
+      <w:pPr>
+        <w:ind w:left="2160" w:hanging="360"/>
+      </w:pPr>
+      <w:rPr>
+        <w:rFonts w:ascii="Courier New" w:hAnsi="Courier New" w:hint="default"/>
+      </w:rPr>
+    </w:lvl>
+    <w:lvl w:ilvl="2" w:tplc="04090005" w:tentative="1">
+      <w:start w:val="1"/>
+      <w:numFmt w:val="bullet"/>
+      <w:lvlText w:val=""/>
+      <w:lvlJc w:val="left"/>
+      <w:pPr>
+        <w:ind w:left="2880" w:hanging="360"/>
+      </w:pPr>
+      <w:rPr>
+        <w:rFonts w:ascii="Wingdings" w:hAnsi="Wingdings" w:hint="default"/>
+      </w:rPr>
+    </w:lvl>
+    <w:lvl w:ilvl="3" w:tplc="04090001" w:tentative="1">
+      <w:start w:val="1"/>
+      <w:numFmt w:val="bullet"/>
+      <w:lvlText w:val=""/>
+      <w:lvlJc w:val="left"/>
+      <w:pPr>
+        <w:ind w:left="3600" w:hanging="360"/>
+      </w:pPr>
+      <w:rPr>
+        <w:rFonts w:ascii="Symbol" w:hAnsi="Symbol" w:hint="default"/>
+      </w:rPr>
+    </w:lvl>
+    <w:lvl w:ilvl="4" w:tplc="04090003" w:tentative="1">
+      <w:start w:val="1"/>
+      <w:numFmt w:val="bullet"/>
+      <w:lvlText w:val="o"/>
+      <w:lvlJc w:val="left"/>
+      <w:pPr>
+        <w:ind w:left="4320" w:hanging="360"/>
+      </w:pPr>
+      <w:rPr>
+        <w:rFonts w:ascii="Courier New" w:hAnsi="Courier New" w:hint="default"/>
+      </w:rPr>
+    </w:lvl>
+    <w:lvl w:ilvl="5" w:tplc="04090005" w:tentative="1">
+      <w:start w:val="1"/>
+      <w:numFmt w:val="bullet"/>
+      <w:lvlText w:val=""/>
+      <w:lvlJc w:val="left"/>
+      <w:pPr>
+        <w:ind w:left="5040" w:hanging="360"/>
+      </w:pPr>
+      <w:rPr>
+        <w:rFonts w:ascii="Wingdings" w:hAnsi="Wingdings" w:hint="default"/>
+      </w:rPr>
+    </w:lvl>
+    <w:lvl w:ilvl="6" w:tplc="04090001" w:tentative="1">
+      <w:start w:val="1"/>
+      <w:numFmt w:val="bullet"/>
+      <w:lvlText w:val=""/>
+      <w:lvlJc w:val="left"/>
+      <w:pPr>
+        <w:ind w:left="5760" w:hanging="360"/>
+      </w:pPr>
+      <w:rPr>
+        <w:rFonts w:ascii="Symbol" w:hAnsi="Symbol" w:hint="default"/>
+      </w:rPr>
+    </w:lvl>
+    <w:lvl w:ilvl="7" w:tplc="04090003" w:tentative="1">
+      <w:start w:val="1"/>
+      <w:numFmt w:val="bullet"/>
+      <w:lvlText w:val="o"/>
+      <w:lvlJc w:val="left"/>
+      <w:pPr>
+        <w:ind w:left="6480" w:hanging="360"/>
+      </w:pPr>
+      <w:rPr>
+        <w:rFonts w:ascii="Courier New" w:hAnsi="Courier New" w:hint="default"/>
+      </w:rPr>
+    </w:lvl>
+    <w:lvl w:ilvl="8" w:tplc="04090005" w:tentative="1">
+      <w:start w:val="1"/>
+      <w:numFmt w:val="bullet"/>
+      <w:lvlText w:val=""/>
+      <w:lvlJc w:val="left"/>
+      <w:pPr>
+        <w:ind w:left="7200" w:hanging="360"/>
       </w:pPr>
       <w:rPr>
         <w:rFonts w:ascii="Wingdings" w:hAnsi="Wingdings" w:hint="default"/>
@@ -1961,28 +2506,40 @@
     <w:abstractNumId w:val="1"/>
   </w:num>
   <w:num w:numId="3">
-    <w:abstractNumId w:val="9"/>
+    <w:abstractNumId w:val="12"/>
   </w:num>
   <w:num w:numId="4">
     <w:abstractNumId w:val="3"/>
   </w:num>
   <w:num w:numId="5">
-    <w:abstractNumId w:val="5"/>
+    <w:abstractNumId w:val="7"/>
   </w:num>
   <w:num w:numId="6">
-    <w:abstractNumId w:val="6"/>
+    <w:abstractNumId w:val="9"/>
   </w:num>
   <w:num w:numId="7">
-    <w:abstractNumId w:val="8"/>
+    <w:abstractNumId w:val="11"/>
   </w:num>
   <w:num w:numId="8">
-    <w:abstractNumId w:val="4"/>
+    <w:abstractNumId w:val="5"/>
   </w:num>
   <w:num w:numId="9">
     <w:abstractNumId w:val="2"/>
   </w:num>
   <w:num w:numId="10">
-    <w:abstractNumId w:val="7"/>
+    <w:abstractNumId w:val="10"/>
+  </w:num>
+  <w:num w:numId="11">
+    <w:abstractNumId w:val="8"/>
+  </w:num>
+  <w:num w:numId="12">
+    <w:abstractNumId w:val="6"/>
+  </w:num>
+  <w:num w:numId="13">
+    <w:abstractNumId w:val="4"/>
+  </w:num>
+  <w:num w:numId="14">
+    <w:abstractNumId w:val="13"/>
   </w:num>
 </w:numbering>
 </file>
@@ -2566,6 +3123,7 @@
     <w:rsid w:val="000345B6"/>
     <w:rsid w:val="00087ECA"/>
     <w:rsid w:val="00215994"/>
+    <w:rsid w:val="00E65AE6"/>
     <w:rsid w:val="00FE5032"/>
   </w:rsids>
   <m:mathPr>

</xml_diff>